<commit_message>
izvještaj za cetvrti lab
</commit_message>
<xml_diff>
--- a/Izvještaj - lab3.docx
+++ b/Izvještaj - lab3.docx
@@ -14,8 +14,17 @@
           <w:sz w:val="32"/>
           <w:szCs w:val="32"/>
         </w:rPr>
-        <w:t>Računalna forenzika: Laboratorijske vježbe 1</w:t>
+        <w:t>Računalna fo</w:t>
       </w:r>
+      <w:r>
+        <w:rPr>
+          <w:sz w:val="32"/>
+          <w:szCs w:val="32"/>
+        </w:rPr>
+        <w:t>renzika: Laboratorijske vježbe 3</w:t>
+      </w:r>
+      <w:bookmarkStart w:id="0" w:name="_GoBack"/>
+      <w:bookmarkEnd w:id="0"/>
       <w:r>
         <w:rPr>
           <w:sz w:val="32"/>
@@ -33,8 +42,6 @@
       </w:r>
     </w:p>
     <w:p>
-      <w:bookmarkStart w:id="0" w:name="_GoBack"/>
-      <w:bookmarkEnd w:id="0"/>
       <w:r>
         <w:pict>
           <v:shapetype id="_x0000_t75" coordsize="21600,21600" o:spt="75" o:preferrelative="t" path="m@4@5l@4@11@9@11@9@5xe" filled="f" stroked="f">

</xml_diff>